<commit_message>
Update Leitpfaden und Src
Neustrukturierung GIS, scr überarbietung, update Leitpfaden
</commit_message>
<xml_diff>
--- a/German_Tales/Doc/Leitpfaden und Workflow.docx
+++ b/German_Tales/Doc/Leitpfaden und Workflow.docx
@@ -17,7 +17,11 @@
         <w:t>Leitpfaden und Workflow für „German Tales“ Aufgabe</w:t>
       </w:r>
     </w:p>
-    <w:p/>
+    <w:p>
+      <w:r>
+        <w:t>Stand 9.7.23</w:t>
+      </w:r>
+    </w:p>
     <w:p>
       <w:pPr>
         <w:rPr>
@@ -369,7 +373,7 @@
       <w:pPr>
         <w:pStyle w:val="ListParagraph"/>
         <w:numPr>
-          <w:ilvl w:val="2"/>
+          <w:ilvl w:val="1"/>
           <w:numId w:val="1"/>
         </w:numPr>
         <w:rPr>
@@ -380,7 +384,7 @@
         <w:rPr>
           <w:sz w:val="28"/>
         </w:rPr>
-        <w:t>Auch wenn unsicher oder nicht lesbar</w:t>
+        <w:t>Nicht übersetzt -&gt; nu</w:t>
       </w:r>
     </w:p>
     <w:p>
@@ -430,7 +434,19 @@
         <w:rPr>
           <w:sz w:val="28"/>
         </w:rPr>
-        <w:t xml:space="preserve"> entweder HW oder TAB</w:t>
+        <w:t xml:space="preserve"> entweder HW</w:t>
+      </w:r>
+      <w:r>
+        <w:rPr>
+          <w:sz w:val="28"/>
+        </w:rPr>
+        <w:t>, nu</w:t>
+      </w:r>
+      <w:r>
+        <w:rPr>
+          <w:sz w:val="28"/>
+        </w:rPr>
+        <w:t xml:space="preserve"> oder TAB</w:t>
       </w:r>
     </w:p>
     <w:p>
@@ -450,8 +466,6 @@
         </w:rPr>
         <w:t>Kommentar_Lvl2</w:t>
       </w:r>
-      <w:bookmarkStart w:id="0" w:name="_GoBack"/>
-      <w:bookmarkEnd w:id="0"/>
     </w:p>
     <w:p>
       <w:pPr>
@@ -483,6 +497,7 @@
         <w:t xml:space="preserve"> Kommentare :-) </w:t>
       </w:r>
       <w:proofErr w:type="spellStart"/>
+      <w:proofErr w:type="gramStart"/>
       <w:r>
         <w:rPr>
           <w:sz w:val="28"/>
@@ -490,11 +505,62 @@
         <w:t>zB</w:t>
       </w:r>
       <w:proofErr w:type="spellEnd"/>
+      <w:proofErr w:type="gramEnd"/>
       <w:r>
         <w:rPr>
           <w:sz w:val="28"/>
         </w:rPr>
         <w:t xml:space="preserve"> wenn was unsicher ist oder wenn noch Fehler auffallen</w:t>
+      </w:r>
+    </w:p>
+    <w:p>
+      <w:pPr>
+        <w:pStyle w:val="ListParagraph"/>
+        <w:numPr>
+          <w:ilvl w:val="0"/>
+          <w:numId w:val="1"/>
+        </w:numPr>
+        <w:rPr>
+          <w:sz w:val="28"/>
+        </w:rPr>
+      </w:pPr>
+      <w:r>
+        <w:rPr>
+          <w:sz w:val="28"/>
+        </w:rPr>
+        <w:t>Wenn eine Zeile für einen Text fehlt</w:t>
+      </w:r>
+    </w:p>
+    <w:p>
+      <w:pPr>
+        <w:pStyle w:val="ListParagraph"/>
+        <w:numPr>
+          <w:ilvl w:val="1"/>
+          <w:numId w:val="1"/>
+        </w:numPr>
+        <w:rPr>
+          <w:sz w:val="28"/>
+        </w:rPr>
+      </w:pPr>
+      <w:r>
+        <w:rPr>
+          <w:sz w:val="28"/>
+        </w:rPr>
+        <w:t>Separate Tabelle anlegen (siehe „</w:t>
+      </w:r>
+      <w:proofErr w:type="spellStart"/>
+      <w:r>
+        <w:rPr>
+          <w:sz w:val="28"/>
+        </w:rPr>
+        <w:t>Fehlende_Zeilen_AL</w:t>
+      </w:r>
+      <w:proofErr w:type="spellEnd"/>
+      <w:r>
+        <w:rPr>
+          <w:sz w:val="28"/>
+        </w:rPr>
+        <w:t>“)</w:t>
       </w:r>
     </w:p>
     <w:p>
@@ -893,7 +959,19 @@
               <w:rPr>
                 <w:szCs w:val="20"/>
               </w:rPr>
-              <w:t xml:space="preserve">Nicht lesbar durch </w:t>
+              <w:t xml:space="preserve">Nicht </w:t>
+            </w:r>
+            <w:r>
+              <w:rPr>
+                <w:szCs w:val="20"/>
+              </w:rPr>
+              <w:t>übersetzbar</w:t>
+            </w:r>
+            <w:r>
+              <w:rPr>
+                <w:szCs w:val="20"/>
+              </w:rPr>
+              <w:t xml:space="preserve"> durch </w:t>
             </w:r>
             <w:proofErr w:type="spellStart"/>
             <w:r>
@@ -907,24 +985,32 @@
               <w:rPr>
                 <w:szCs w:val="20"/>
               </w:rPr>
-              <w:t>*in (aber Text grundsätzlich erkennbar/lesbar) oder übersprungen</w:t>
-            </w:r>
-          </w:p>
-        </w:tc>
-        <w:tc>
-          <w:tcPr>
-            <w:tcW w:w="3021" w:type="dxa"/>
-          </w:tcPr>
-          <w:p>
-            <w:pPr>
-              <w:rPr>
-                <w:szCs w:val="20"/>
-              </w:rPr>
-            </w:pPr>
-            <w:r>
-              <w:rPr>
-                <w:szCs w:val="20"/>
-              </w:rPr>
+              <w:t xml:space="preserve">*in (aber Text grundsätzlich </w:t>
+            </w:r>
+            <w:r>
+              <w:rPr>
+                <w:szCs w:val="20"/>
+              </w:rPr>
+              <w:lastRenderedPageBreak/>
+              <w:t>erkennbar/lesbar) oder übersprungen</w:t>
+            </w:r>
+          </w:p>
+        </w:tc>
+        <w:tc>
+          <w:tcPr>
+            <w:tcW w:w="3021" w:type="dxa"/>
+          </w:tcPr>
+          <w:p>
+            <w:pPr>
+              <w:rPr>
+                <w:szCs w:val="20"/>
+              </w:rPr>
+            </w:pPr>
+            <w:r>
+              <w:rPr>
+                <w:szCs w:val="20"/>
+              </w:rPr>
+              <w:lastRenderedPageBreak/>
               <w:t>888</w:t>
             </w:r>
           </w:p>
@@ -938,7 +1024,19 @@
               <w:rPr>
                 <w:szCs w:val="20"/>
               </w:rPr>
-              <w:t>NICHT wenn ein Teil des Wortes nicht lesbar ist! In dem Falle [?] verwenden</w:t>
+              <w:t xml:space="preserve">NICHT wenn ein Teil des Wortes nicht </w:t>
+            </w:r>
+            <w:r>
+              <w:rPr>
+                <w:szCs w:val="20"/>
+              </w:rPr>
+              <w:t>übersetzbar</w:t>
+            </w:r>
+            <w:r>
+              <w:rPr>
+                <w:szCs w:val="20"/>
+              </w:rPr>
+              <w:t xml:space="preserve"> ist! In dem Falle [?] verwenden</w:t>
             </w:r>
           </w:p>
         </w:tc>
@@ -976,7 +1074,6 @@
               <w:rPr>
                 <w:szCs w:val="20"/>
               </w:rPr>
-              <w:lastRenderedPageBreak/>
               <w:t xml:space="preserve">Nicht lesbar (verlaufene Tinte, schlecht gescannt, überklebt </w:t>
             </w:r>
             <w:proofErr w:type="spellStart"/>
@@ -1028,11 +1125,159 @@
                 <w:szCs w:val="20"/>
               </w:rPr>
               <w:t>777</w:t>
+            </w:r>
+          </w:p>
+        </w:tc>
+      </w:tr>
+      <w:tr>
+        <w:tc>
+          <w:tcPr>
+            <w:tcW w:w="3020" w:type="dxa"/>
+          </w:tcPr>
+          <w:p>
+            <w:pPr>
+              <w:rPr>
+                <w:szCs w:val="20"/>
+              </w:rPr>
+            </w:pPr>
+            <w:r>
+              <w:rPr>
+                <w:szCs w:val="20"/>
+              </w:rPr>
+              <w:t>Unnötige Zeile</w:t>
+            </w:r>
+          </w:p>
+        </w:tc>
+        <w:tc>
+          <w:tcPr>
+            <w:tcW w:w="3021" w:type="dxa"/>
+          </w:tcPr>
+          <w:p>
+            <w:pPr>
+              <w:rPr>
+                <w:szCs w:val="20"/>
+              </w:rPr>
+            </w:pPr>
+            <w:r>
+              <w:rPr>
+                <w:szCs w:val="20"/>
+              </w:rPr>
+              <w:t>Kommentar Lvl2</w:t>
+            </w:r>
+          </w:p>
+        </w:tc>
+        <w:tc>
+          <w:tcPr>
+            <w:tcW w:w="3021" w:type="dxa"/>
+          </w:tcPr>
+          <w:p>
+            <w:pPr>
+              <w:rPr>
+                <w:szCs w:val="20"/>
+              </w:rPr>
+            </w:pPr>
+            <w:r>
+              <w:rPr>
+                <w:szCs w:val="20"/>
+              </w:rPr>
+              <w:t xml:space="preserve">„Zeile kann gelöscht </w:t>
+            </w:r>
+            <w:proofErr w:type="gramStart"/>
+            <w:r>
+              <w:rPr>
+                <w:szCs w:val="20"/>
+              </w:rPr>
+              <w:t>werden</w:t>
+            </w:r>
+            <w:proofErr w:type="gramEnd"/>
+            <w:r>
+              <w:rPr>
+                <w:szCs w:val="20"/>
+              </w:rPr>
+              <w:t xml:space="preserve"> weil </w:t>
+            </w:r>
+            <w:proofErr w:type="spellStart"/>
+            <w:r>
+              <w:rPr>
+                <w:szCs w:val="20"/>
+              </w:rPr>
+              <w:t>xy</w:t>
+            </w:r>
+            <w:proofErr w:type="spellEnd"/>
+            <w:r>
+              <w:rPr>
+                <w:szCs w:val="20"/>
+              </w:rPr>
+              <w:t>“</w:t>
+            </w:r>
+          </w:p>
+        </w:tc>
+      </w:tr>
+      <w:tr>
+        <w:tc>
+          <w:tcPr>
+            <w:tcW w:w="3020" w:type="dxa"/>
+          </w:tcPr>
+          <w:p>
+            <w:pPr>
+              <w:rPr>
+                <w:szCs w:val="20"/>
+              </w:rPr>
+            </w:pPr>
+            <w:r>
+              <w:rPr>
+                <w:szCs w:val="20"/>
+              </w:rPr>
+              <w:t xml:space="preserve">„Titel“ Kapitel/Text hat keine Titel </w:t>
+            </w:r>
+          </w:p>
+        </w:tc>
+        <w:tc>
+          <w:tcPr>
+            <w:tcW w:w="3021" w:type="dxa"/>
+          </w:tcPr>
+          <w:p>
+            <w:pPr>
+              <w:rPr>
+                <w:szCs w:val="20"/>
+              </w:rPr>
+            </w:pPr>
+            <w:r>
+              <w:rPr>
+                <w:szCs w:val="20"/>
+              </w:rPr>
+              <w:t>Titel= „kein Titel“</w:t>
+            </w:r>
+          </w:p>
+        </w:tc>
+        <w:tc>
+          <w:tcPr>
+            <w:tcW w:w="3021" w:type="dxa"/>
+          </w:tcPr>
+          <w:p>
+            <w:pPr>
+              <w:rPr>
+                <w:szCs w:val="20"/>
+              </w:rPr>
+            </w:pPr>
+            <w:r>
+              <w:rPr>
+                <w:szCs w:val="20"/>
+              </w:rPr>
+              <w:t>„kein Titel“</w:t>
             </w:r>
           </w:p>
         </w:tc>
       </w:tr>
     </w:tbl>
+    <w:p>
+      <w:pPr>
+        <w:rPr>
+          <w:b/>
+          <w:sz w:val="32"/>
+        </w:rPr>
+      </w:pPr>
+    </w:p>
     <w:p>
       <w:pPr>
         <w:rPr>
@@ -1683,12 +1928,8 @@
           <w:sz w:val="24"/>
         </w:rPr>
       </w:pPr>
-      <w:r>
-        <w:rPr>
-          <w:sz w:val="24"/>
-        </w:rPr>
-        <w:t>Stand 20.5.2023</w:t>
-      </w:r>
+      <w:bookmarkStart w:id="0" w:name="_GoBack"/>
+      <w:bookmarkEnd w:id="0"/>
     </w:p>
     <w:sectPr>
       <w:pgSz w:w="11906" w:h="16838"/>

</xml_diff>